<commit_message>
about to start autopilot
</commit_message>
<xml_diff>
--- a/tasksProof.docx
+++ b/tasksProof.docx
@@ -8,125 +8,39 @@
           <w:lang w:val="en-US"/>
         </w:rPr>
       </w:pPr>
-      <w:r>
-        <w:rPr>
-          <w:lang w:val="en-US"/>
-        </w:rPr>
-        <w:t xml:space="preserve">Task 1: deploy windows store app </w:t>
-      </w:r>
-      <w:proofErr w:type="gramStart"/>
-      <w:r>
-        <w:rPr>
-          <w:lang w:val="en-US"/>
-        </w:rPr>
-        <w:t>( remote</w:t>
-      </w:r>
-      <w:proofErr w:type="gramEnd"/>
-      <w:r>
-        <w:rPr>
-          <w:lang w:val="en-US"/>
-        </w:rPr>
-        <w:t xml:space="preserve"> desktop )</w:t>
-      </w:r>
-    </w:p>
-    <w:p>
-      <w:pPr>
-        <w:rPr>
-          <w:lang w:val="en-US"/>
-        </w:rPr>
-      </w:pPr>
-    </w:p>
-    <w:p>
-      <w:pPr>
-        <w:rPr>
-          <w:lang w:val="en-US"/>
-        </w:rPr>
-      </w:pPr>
-      <w:r>
-        <w:rPr>
-          <w:lang w:val="en-US"/>
+    </w:p>
+    <w:p>
+      <w:pPr>
+        <w:rPr>
+          <w:noProof/>
+          <w:lang w:eastAsia="en-IN"/>
+        </w:rPr>
+      </w:pPr>
+      <w:r>
+        <w:rPr>
+          <w:noProof/>
+          <w:lang w:eastAsia="en-IN"/>
+        </w:rPr>
+        <w:t xml:space="preserve">Task 1: setup windows 2019 server with GUI </w:t>
+      </w:r>
+    </w:p>
+    <w:p>
+      <w:pPr>
+        <w:rPr>
+          <w:noProof/>
+          <w:lang w:eastAsia="en-IN"/>
+        </w:rPr>
+      </w:pPr>
+      <w:r>
+        <w:rPr>
+          <w:noProof/>
+          <w:lang w:eastAsia="en-IN"/>
         </w:rPr>
         <w:drawing>
-          <wp:inline distT="0" distB="0" distL="0" distR="0" wp14:anchorId="6A1B012A" wp14:editId="03BF9239">
-            <wp:extent cx="5731510" cy="4556125"/>
+          <wp:inline distT="0" distB="0" distL="0" distR="0" wp14:anchorId="68560C1D" wp14:editId="11B58A01">
+            <wp:extent cx="5731510" cy="4580255"/>
             <wp:effectExtent l="0" t="0" r="2540" b="0"/>
             <wp:docPr id="1" name="Picture 1"/>
-            <wp:cNvGraphicFramePr>
-              <a:graphicFrameLocks xmlns:a="http://schemas.openxmlformats.org/drawingml/2006/main" noChangeAspect="1"/>
-            </wp:cNvGraphicFramePr>
-            <a:graphic xmlns:a="http://schemas.openxmlformats.org/drawingml/2006/main">
-              <a:graphicData uri="http://schemas.openxmlformats.org/drawingml/2006/picture">
-                <pic:pic xmlns:pic="http://schemas.openxmlformats.org/drawingml/2006/picture">
-                  <pic:nvPicPr>
-                    <pic:cNvPr id="1" name=""/>
-                    <pic:cNvPicPr/>
-                  </pic:nvPicPr>
-                  <pic:blipFill>
-                    <a:blip r:embed="rId4"/>
-                    <a:stretch>
-                      <a:fillRect/>
-                    </a:stretch>
-                  </pic:blipFill>
-                  <pic:spPr>
-                    <a:xfrm>
-                      <a:off x="0" y="0"/>
-                      <a:ext cx="5731510" cy="4556125"/>
-                    </a:xfrm>
-                    <a:prstGeom prst="rect">
-                      <a:avLst/>
-                    </a:prstGeom>
-                  </pic:spPr>
-                </pic:pic>
-              </a:graphicData>
-            </a:graphic>
-          </wp:inline>
-        </w:drawing>
-      </w:r>
-    </w:p>
-    <w:p>
-      <w:pPr>
-        <w:rPr>
-          <w:lang w:val="en-US"/>
-        </w:rPr>
-      </w:pPr>
-    </w:p>
-    <w:p>
-      <w:pPr>
-        <w:rPr>
-          <w:lang w:val="en-US"/>
-        </w:rPr>
-      </w:pPr>
-      <w:r>
-        <w:rPr>
-          <w:lang w:val="en-US"/>
-        </w:rPr>
-        <w:t>Task 2: deploy m36</w:t>
-      </w:r>
-      <w:bookmarkStart w:id="0" w:name="_GoBack"/>
-      <w:bookmarkEnd w:id="0"/>
-      <w:r>
-        <w:rPr>
-          <w:lang w:val="en-US"/>
-        </w:rPr>
-        <w:t>5</w:t>
-      </w:r>
-    </w:p>
-    <w:p>
-      <w:pPr>
-        <w:rPr>
-          <w:lang w:val="en-US"/>
-        </w:rPr>
-      </w:pPr>
-      <w:r>
-        <w:rPr>
-          <w:lang w:val="en-US"/>
-        </w:rPr>
-        <w:lastRenderedPageBreak/>
-        <w:drawing>
-          <wp:inline distT="0" distB="0" distL="0" distR="0" wp14:anchorId="69DB869E" wp14:editId="556CA691">
-            <wp:extent cx="5731510" cy="4759325"/>
-            <wp:effectExtent l="0" t="0" r="2540" b="3175"/>
-            <wp:docPr id="2" name="Picture 2"/>
             <wp:cNvGraphicFramePr>
               <a:graphicFrameLocks xmlns:a="http://schemas.openxmlformats.org/drawingml/2006/main" noChangeAspect="1"/>
             </wp:cNvGraphicFramePr>
@@ -146,7 +60,7 @@
                   <pic:spPr>
                     <a:xfrm>
                       <a:off x="0" y="0"/>
-                      <a:ext cx="5731510" cy="4759325"/>
+                      <a:ext cx="5731510" cy="4580255"/>
                     </a:xfrm>
                     <a:prstGeom prst="rect">
                       <a:avLst/>
@@ -162,12 +76,1910 @@
     <w:p>
       <w:pPr>
         <w:rPr>
-          <w:lang w:val="en-US"/>
-        </w:rPr>
-      </w:pPr>
-    </w:p>
-    <w:p>
-      <w:pPr>
+          <w:noProof/>
+          <w:lang w:eastAsia="en-IN"/>
+        </w:rPr>
+      </w:pPr>
+      <w:r>
+        <w:rPr>
+          <w:noProof/>
+          <w:lang w:eastAsia="en-IN"/>
+        </w:rPr>
+        <w:drawing>
+          <wp:inline distT="0" distB="0" distL="0" distR="0" wp14:anchorId="480F2367" wp14:editId="32F11A10">
+            <wp:extent cx="5210175" cy="3381375"/>
+            <wp:effectExtent l="0" t="0" r="9525" b="9525"/>
+            <wp:docPr id="4" name="Picture 4"/>
+            <wp:cNvGraphicFramePr>
+              <a:graphicFrameLocks xmlns:a="http://schemas.openxmlformats.org/drawingml/2006/main" noChangeAspect="1"/>
+            </wp:cNvGraphicFramePr>
+            <a:graphic xmlns:a="http://schemas.openxmlformats.org/drawingml/2006/main">
+              <a:graphicData uri="http://schemas.openxmlformats.org/drawingml/2006/picture">
+                <pic:pic xmlns:pic="http://schemas.openxmlformats.org/drawingml/2006/picture">
+                  <pic:nvPicPr>
+                    <pic:cNvPr id="1" name=""/>
+                    <pic:cNvPicPr/>
+                  </pic:nvPicPr>
+                  <pic:blipFill>
+                    <a:blip r:embed="rId6"/>
+                    <a:stretch>
+                      <a:fillRect/>
+                    </a:stretch>
+                  </pic:blipFill>
+                  <pic:spPr>
+                    <a:xfrm>
+                      <a:off x="0" y="0"/>
+                      <a:ext cx="5210175" cy="3381375"/>
+                    </a:xfrm>
+                    <a:prstGeom prst="rect">
+                      <a:avLst/>
+                    </a:prstGeom>
+                  </pic:spPr>
+                </pic:pic>
+              </a:graphicData>
+            </a:graphic>
+          </wp:inline>
+        </w:drawing>
+      </w:r>
+    </w:p>
+    <w:p>
+      <w:pPr>
+        <w:rPr>
+          <w:noProof/>
+          <w:lang w:eastAsia="en-IN"/>
+        </w:rPr>
+      </w:pPr>
+      <w:r>
+        <w:rPr>
+          <w:noProof/>
+          <w:lang w:eastAsia="en-IN"/>
+        </w:rPr>
+        <w:lastRenderedPageBreak/>
+        <w:t>Task 2: Setup domain controller on DC-th40032944</w:t>
+      </w:r>
+    </w:p>
+    <w:p>
+      <w:pPr>
+        <w:rPr>
+          <w:lang w:val="en-US"/>
+        </w:rPr>
+      </w:pPr>
+      <w:r>
+        <w:rPr>
+          <w:lang w:val="en-US"/>
+        </w:rPr>
+        <w:drawing>
+          <wp:inline distT="0" distB="0" distL="0" distR="0" wp14:anchorId="0AC4D2AD" wp14:editId="6FEC01E9">
+            <wp:extent cx="5731510" cy="5337175"/>
+            <wp:effectExtent l="0" t="0" r="2540" b="0"/>
+            <wp:docPr id="3" name="Picture 3"/>
+            <wp:cNvGraphicFramePr>
+              <a:graphicFrameLocks xmlns:a="http://schemas.openxmlformats.org/drawingml/2006/main" noChangeAspect="1"/>
+            </wp:cNvGraphicFramePr>
+            <a:graphic xmlns:a="http://schemas.openxmlformats.org/drawingml/2006/main">
+              <a:graphicData uri="http://schemas.openxmlformats.org/drawingml/2006/picture">
+                <pic:pic xmlns:pic="http://schemas.openxmlformats.org/drawingml/2006/picture">
+                  <pic:nvPicPr>
+                    <pic:cNvPr id="1" name=""/>
+                    <pic:cNvPicPr/>
+                  </pic:nvPicPr>
+                  <pic:blipFill>
+                    <a:blip r:embed="rId7"/>
+                    <a:stretch>
+                      <a:fillRect/>
+                    </a:stretch>
+                  </pic:blipFill>
+                  <pic:spPr>
+                    <a:xfrm>
+                      <a:off x="0" y="0"/>
+                      <a:ext cx="5731510" cy="5337175"/>
+                    </a:xfrm>
+                    <a:prstGeom prst="rect">
+                      <a:avLst/>
+                    </a:prstGeom>
+                  </pic:spPr>
+                </pic:pic>
+              </a:graphicData>
+            </a:graphic>
+          </wp:inline>
+        </w:drawing>
+      </w:r>
+    </w:p>
+    <w:p>
+      <w:pPr>
+        <w:rPr>
+          <w:lang w:val="en-US"/>
+        </w:rPr>
+      </w:pPr>
+      <w:r>
+        <w:rPr>
+          <w:lang w:val="en-US"/>
+        </w:rPr>
+        <w:lastRenderedPageBreak/>
+        <w:drawing>
+          <wp:inline distT="0" distB="0" distL="0" distR="0" wp14:anchorId="0F380EAB" wp14:editId="32EBFB77">
+            <wp:extent cx="5210175" cy="3381375"/>
+            <wp:effectExtent l="0" t="0" r="9525" b="9525"/>
+            <wp:docPr id="5" name="Picture 5"/>
+            <wp:cNvGraphicFramePr>
+              <a:graphicFrameLocks xmlns:a="http://schemas.openxmlformats.org/drawingml/2006/main" noChangeAspect="1"/>
+            </wp:cNvGraphicFramePr>
+            <a:graphic xmlns:a="http://schemas.openxmlformats.org/drawingml/2006/main">
+              <a:graphicData uri="http://schemas.openxmlformats.org/drawingml/2006/picture">
+                <pic:pic xmlns:pic="http://schemas.openxmlformats.org/drawingml/2006/picture">
+                  <pic:nvPicPr>
+                    <pic:cNvPr id="1" name=""/>
+                    <pic:cNvPicPr/>
+                  </pic:nvPicPr>
+                  <pic:blipFill>
+                    <a:blip r:embed="rId6"/>
+                    <a:stretch>
+                      <a:fillRect/>
+                    </a:stretch>
+                  </pic:blipFill>
+                  <pic:spPr>
+                    <a:xfrm>
+                      <a:off x="0" y="0"/>
+                      <a:ext cx="5210175" cy="3381375"/>
+                    </a:xfrm>
+                    <a:prstGeom prst="rect">
+                      <a:avLst/>
+                    </a:prstGeom>
+                  </pic:spPr>
+                </pic:pic>
+              </a:graphicData>
+            </a:graphic>
+          </wp:inline>
+        </w:drawing>
+      </w:r>
+    </w:p>
+    <w:p>
+      <w:pPr>
+        <w:rPr>
+          <w:lang w:val="en-US"/>
+        </w:rPr>
+      </w:pPr>
+    </w:p>
+    <w:p>
+      <w:pPr>
+        <w:rPr>
+          <w:lang w:val="en-US"/>
+        </w:rPr>
+      </w:pPr>
+      <w:r>
+        <w:rPr>
+          <w:lang w:val="en-US"/>
+        </w:rPr>
+        <w:t xml:space="preserve">Task 3: </w:t>
+      </w:r>
+    </w:p>
+    <w:p>
+      <w:pPr>
+        <w:rPr>
+          <w:lang w:val="en-US"/>
+        </w:rPr>
+      </w:pPr>
+      <w:r>
+        <w:rPr>
+          <w:lang w:val="en-US"/>
+        </w:rPr>
+        <w:t>Setup a windows 11 with cl1-th40032944</w:t>
+      </w:r>
+    </w:p>
+    <w:p>
+      <w:pPr>
+        <w:rPr>
+          <w:lang w:val="en-US"/>
+        </w:rPr>
+      </w:pPr>
+    </w:p>
+    <w:p>
+      <w:pPr>
+        <w:rPr>
+          <w:lang w:val="en-US"/>
+        </w:rPr>
+      </w:pPr>
+      <w:r>
+        <w:rPr>
+          <w:lang w:val="en-US"/>
+        </w:rPr>
+        <w:lastRenderedPageBreak/>
+        <w:drawing>
+          <wp:inline distT="0" distB="0" distL="0" distR="0" wp14:anchorId="634A9B76" wp14:editId="58FDB903">
+            <wp:extent cx="5731510" cy="4594860"/>
+            <wp:effectExtent l="0" t="0" r="2540" b="0"/>
+            <wp:docPr id="6" name="Picture 6"/>
+            <wp:cNvGraphicFramePr>
+              <a:graphicFrameLocks xmlns:a="http://schemas.openxmlformats.org/drawingml/2006/main" noChangeAspect="1"/>
+            </wp:cNvGraphicFramePr>
+            <a:graphic xmlns:a="http://schemas.openxmlformats.org/drawingml/2006/main">
+              <a:graphicData uri="http://schemas.openxmlformats.org/drawingml/2006/picture">
+                <pic:pic xmlns:pic="http://schemas.openxmlformats.org/drawingml/2006/picture">
+                  <pic:nvPicPr>
+                    <pic:cNvPr id="1" name=""/>
+                    <pic:cNvPicPr/>
+                  </pic:nvPicPr>
+                  <pic:blipFill>
+                    <a:blip r:embed="rId8"/>
+                    <a:stretch>
+                      <a:fillRect/>
+                    </a:stretch>
+                  </pic:blipFill>
+                  <pic:spPr>
+                    <a:xfrm>
+                      <a:off x="0" y="0"/>
+                      <a:ext cx="5731510" cy="4594860"/>
+                    </a:xfrm>
+                    <a:prstGeom prst="rect">
+                      <a:avLst/>
+                    </a:prstGeom>
+                  </pic:spPr>
+                </pic:pic>
+              </a:graphicData>
+            </a:graphic>
+          </wp:inline>
+        </w:drawing>
+      </w:r>
+    </w:p>
+    <w:p>
+      <w:pPr>
+        <w:rPr>
+          <w:lang w:val="en-US"/>
+        </w:rPr>
+      </w:pPr>
+      <w:r>
+        <w:rPr>
+          <w:lang w:val="en-US"/>
+        </w:rPr>
+        <w:lastRenderedPageBreak/>
+        <w:drawing>
+          <wp:inline distT="0" distB="0" distL="0" distR="0" wp14:anchorId="25194161" wp14:editId="68513C57">
+            <wp:extent cx="5731510" cy="4827270"/>
+            <wp:effectExtent l="0" t="0" r="2540" b="0"/>
+            <wp:docPr id="8" name="Picture 8"/>
+            <wp:cNvGraphicFramePr>
+              <a:graphicFrameLocks xmlns:a="http://schemas.openxmlformats.org/drawingml/2006/main" noChangeAspect="1"/>
+            </wp:cNvGraphicFramePr>
+            <a:graphic xmlns:a="http://schemas.openxmlformats.org/drawingml/2006/main">
+              <a:graphicData uri="http://schemas.openxmlformats.org/drawingml/2006/picture">
+                <pic:pic xmlns:pic="http://schemas.openxmlformats.org/drawingml/2006/picture">
+                  <pic:nvPicPr>
+                    <pic:cNvPr id="1" name=""/>
+                    <pic:cNvPicPr/>
+                  </pic:nvPicPr>
+                  <pic:blipFill>
+                    <a:blip r:embed="rId9"/>
+                    <a:stretch>
+                      <a:fillRect/>
+                    </a:stretch>
+                  </pic:blipFill>
+                  <pic:spPr>
+                    <a:xfrm>
+                      <a:off x="0" y="0"/>
+                      <a:ext cx="5731510" cy="4827270"/>
+                    </a:xfrm>
+                    <a:prstGeom prst="rect">
+                      <a:avLst/>
+                    </a:prstGeom>
+                  </pic:spPr>
+                </pic:pic>
+              </a:graphicData>
+            </a:graphic>
+          </wp:inline>
+        </w:drawing>
+      </w:r>
+    </w:p>
+    <w:p>
+      <w:pPr>
+        <w:rPr>
+          <w:lang w:val="en-US"/>
+        </w:rPr>
+      </w:pPr>
+    </w:p>
+    <w:p>
+      <w:pPr>
+        <w:rPr>
+          <w:lang w:val="en-US"/>
+        </w:rPr>
+      </w:pPr>
+      <w:r>
+        <w:rPr>
+          <w:lang w:val="en-US"/>
+        </w:rPr>
+        <w:t>Task 4: setup client 2 with win11</w:t>
+      </w:r>
+    </w:p>
+    <w:p>
+      <w:pPr>
+        <w:rPr>
+          <w:lang w:val="en-US"/>
+        </w:rPr>
+      </w:pPr>
+    </w:p>
+    <w:p>
+      <w:pPr>
+        <w:rPr>
+          <w:lang w:val="en-US"/>
+        </w:rPr>
+      </w:pPr>
+      <w:r>
+        <w:rPr>
+          <w:lang w:val="en-US"/>
+        </w:rPr>
+        <w:lastRenderedPageBreak/>
+        <w:drawing>
+          <wp:inline distT="0" distB="0" distL="0" distR="0" wp14:anchorId="1D64EE66" wp14:editId="281530FA">
+            <wp:extent cx="5731510" cy="4510405"/>
+            <wp:effectExtent l="0" t="0" r="2540" b="4445"/>
+            <wp:docPr id="9" name="Picture 9"/>
+            <wp:cNvGraphicFramePr>
+              <a:graphicFrameLocks xmlns:a="http://schemas.openxmlformats.org/drawingml/2006/main" noChangeAspect="1"/>
+            </wp:cNvGraphicFramePr>
+            <a:graphic xmlns:a="http://schemas.openxmlformats.org/drawingml/2006/main">
+              <a:graphicData uri="http://schemas.openxmlformats.org/drawingml/2006/picture">
+                <pic:pic xmlns:pic="http://schemas.openxmlformats.org/drawingml/2006/picture">
+                  <pic:nvPicPr>
+                    <pic:cNvPr id="1" name=""/>
+                    <pic:cNvPicPr/>
+                  </pic:nvPicPr>
+                  <pic:blipFill>
+                    <a:blip r:embed="rId10"/>
+                    <a:stretch>
+                      <a:fillRect/>
+                    </a:stretch>
+                  </pic:blipFill>
+                  <pic:spPr>
+                    <a:xfrm>
+                      <a:off x="0" y="0"/>
+                      <a:ext cx="5731510" cy="4510405"/>
+                    </a:xfrm>
+                    <a:prstGeom prst="rect">
+                      <a:avLst/>
+                    </a:prstGeom>
+                  </pic:spPr>
+                </pic:pic>
+              </a:graphicData>
+            </a:graphic>
+          </wp:inline>
+        </w:drawing>
+      </w:r>
+    </w:p>
+    <w:p>
+      <w:pPr>
+        <w:rPr>
+          <w:lang w:val="en-US"/>
+        </w:rPr>
+      </w:pPr>
+      <w:r>
+        <w:rPr>
+          <w:lang w:val="en-US"/>
+        </w:rPr>
+        <w:t>Task 5: create five users on m365 portal and assign the license</w:t>
+      </w:r>
+    </w:p>
+    <w:p>
+      <w:pPr>
+        <w:rPr>
+          <w:lang w:val="en-US"/>
+        </w:rPr>
+      </w:pPr>
+      <w:r>
+        <w:rPr>
+          <w:lang w:val="en-US"/>
+        </w:rPr>
+        <w:drawing>
+          <wp:inline distT="0" distB="0" distL="0" distR="0" wp14:anchorId="4461E675" wp14:editId="5D81CE50">
+            <wp:extent cx="5731510" cy="1793875"/>
+            <wp:effectExtent l="0" t="0" r="2540" b="0"/>
+            <wp:docPr id="10" name="Picture 10"/>
+            <wp:cNvGraphicFramePr>
+              <a:graphicFrameLocks xmlns:a="http://schemas.openxmlformats.org/drawingml/2006/main" noChangeAspect="1"/>
+            </wp:cNvGraphicFramePr>
+            <a:graphic xmlns:a="http://schemas.openxmlformats.org/drawingml/2006/main">
+              <a:graphicData uri="http://schemas.openxmlformats.org/drawingml/2006/picture">
+                <pic:pic xmlns:pic="http://schemas.openxmlformats.org/drawingml/2006/picture">
+                  <pic:nvPicPr>
+                    <pic:cNvPr id="1" name=""/>
+                    <pic:cNvPicPr/>
+                  </pic:nvPicPr>
+                  <pic:blipFill>
+                    <a:blip r:embed="rId11"/>
+                    <a:stretch>
+                      <a:fillRect/>
+                    </a:stretch>
+                  </pic:blipFill>
+                  <pic:spPr>
+                    <a:xfrm>
+                      <a:off x="0" y="0"/>
+                      <a:ext cx="5731510" cy="1793875"/>
+                    </a:xfrm>
+                    <a:prstGeom prst="rect">
+                      <a:avLst/>
+                    </a:prstGeom>
+                  </pic:spPr>
+                </pic:pic>
+              </a:graphicData>
+            </a:graphic>
+          </wp:inline>
+        </w:drawing>
+      </w:r>
+    </w:p>
+    <w:p>
+      <w:pPr>
+        <w:rPr>
+          <w:lang w:val="en-US"/>
+        </w:rPr>
+      </w:pPr>
+      <w:r>
+        <w:rPr>
+          <w:lang w:val="en-US"/>
+        </w:rPr>
+        <w:t xml:space="preserve">Task 6: win11 device enrollment in </w:t>
+      </w:r>
+      <w:proofErr w:type="spellStart"/>
+      <w:r>
+        <w:rPr>
+          <w:lang w:val="en-US"/>
+        </w:rPr>
+        <w:t>intune</w:t>
+      </w:r>
+      <w:proofErr w:type="spellEnd"/>
+      <w:r>
+        <w:rPr>
+          <w:lang w:val="en-US"/>
+        </w:rPr>
+        <w:t xml:space="preserve"> manual</w:t>
+      </w:r>
+    </w:p>
+    <w:p>
+      <w:pPr>
+        <w:rPr>
+          <w:lang w:val="en-US"/>
+        </w:rPr>
+      </w:pPr>
+    </w:p>
+    <w:p>
+      <w:pPr>
+        <w:rPr>
+          <w:lang w:val="en-US"/>
+        </w:rPr>
+      </w:pPr>
+    </w:p>
+    <w:p>
+      <w:pPr>
+        <w:rPr>
+          <w:lang w:val="en-US"/>
+        </w:rPr>
+      </w:pPr>
+    </w:p>
+    <w:p>
+      <w:pPr>
+        <w:rPr>
+          <w:lang w:val="en-US"/>
+        </w:rPr>
+      </w:pPr>
+      <w:r>
+        <w:rPr>
+          <w:lang w:val="en-US"/>
+        </w:rPr>
+        <w:lastRenderedPageBreak/>
+        <w:drawing>
+          <wp:inline distT="0" distB="0" distL="0" distR="0" wp14:anchorId="447277A8" wp14:editId="48F9A16B">
+            <wp:extent cx="5731510" cy="2369185"/>
+            <wp:effectExtent l="0" t="0" r="2540" b="0"/>
+            <wp:docPr id="12" name="Picture 12"/>
+            <wp:cNvGraphicFramePr>
+              <a:graphicFrameLocks xmlns:a="http://schemas.openxmlformats.org/drawingml/2006/main" noChangeAspect="1"/>
+            </wp:cNvGraphicFramePr>
+            <a:graphic xmlns:a="http://schemas.openxmlformats.org/drawingml/2006/main">
+              <a:graphicData uri="http://schemas.openxmlformats.org/drawingml/2006/picture">
+                <pic:pic xmlns:pic="http://schemas.openxmlformats.org/drawingml/2006/picture">
+                  <pic:nvPicPr>
+                    <pic:cNvPr id="1" name=""/>
+                    <pic:cNvPicPr/>
+                  </pic:nvPicPr>
+                  <pic:blipFill>
+                    <a:blip r:embed="rId12"/>
+                    <a:stretch>
+                      <a:fillRect/>
+                    </a:stretch>
+                  </pic:blipFill>
+                  <pic:spPr>
+                    <a:xfrm>
+                      <a:off x="0" y="0"/>
+                      <a:ext cx="5731510" cy="2369185"/>
+                    </a:xfrm>
+                    <a:prstGeom prst="rect">
+                      <a:avLst/>
+                    </a:prstGeom>
+                  </pic:spPr>
+                </pic:pic>
+              </a:graphicData>
+            </a:graphic>
+          </wp:inline>
+        </w:drawing>
+      </w:r>
+    </w:p>
+    <w:p>
+      <w:pPr>
+        <w:rPr>
+          <w:lang w:val="en-US"/>
+        </w:rPr>
+      </w:pPr>
+    </w:p>
+    <w:p>
+      <w:pPr>
+        <w:rPr>
+          <w:lang w:val="en-US"/>
+        </w:rPr>
+      </w:pPr>
+      <w:r>
+        <w:rPr>
+          <w:lang w:val="en-US"/>
+        </w:rPr>
+        <w:t>Intune 2 hands on tasks</w:t>
+      </w:r>
+    </w:p>
+    <w:p>
+      <w:pPr>
+        <w:rPr>
+          <w:lang w:val="en-US"/>
+        </w:rPr>
+      </w:pPr>
+    </w:p>
+    <w:p>
+      <w:pPr>
+        <w:ind w:left="360"/>
+        <w:rPr>
+          <w:lang w:val="en-US"/>
+        </w:rPr>
+      </w:pPr>
+      <w:r>
+        <w:rPr>
+          <w:lang w:val="en-US"/>
+        </w:rPr>
+        <w:t xml:space="preserve">Task 1: </w:t>
+      </w:r>
+      <w:r>
+        <w:rPr>
+          <w:lang w:val="en-US"/>
+        </w:rPr>
+        <w:t>Create five users and assign license</w:t>
+      </w:r>
+      <w:r>
+        <w:rPr>
+          <w:lang w:val="en-US"/>
+        </w:rPr>
+        <w:drawing>
+          <wp:inline distT="0" distB="0" distL="0" distR="0" wp14:anchorId="32038048" wp14:editId="4B5D15E9">
+            <wp:extent cx="5731510" cy="1793875"/>
+            <wp:effectExtent l="0" t="0" r="2540" b="0"/>
+            <wp:docPr id="13" name="Picture 13"/>
+            <wp:cNvGraphicFramePr>
+              <a:graphicFrameLocks xmlns:a="http://schemas.openxmlformats.org/drawingml/2006/main" noChangeAspect="1"/>
+            </wp:cNvGraphicFramePr>
+            <a:graphic xmlns:a="http://schemas.openxmlformats.org/drawingml/2006/main">
+              <a:graphicData uri="http://schemas.openxmlformats.org/drawingml/2006/picture">
+                <pic:pic xmlns:pic="http://schemas.openxmlformats.org/drawingml/2006/picture">
+                  <pic:nvPicPr>
+                    <pic:cNvPr id="1" name=""/>
+                    <pic:cNvPicPr/>
+                  </pic:nvPicPr>
+                  <pic:blipFill>
+                    <a:blip r:embed="rId11"/>
+                    <a:stretch>
+                      <a:fillRect/>
+                    </a:stretch>
+                  </pic:blipFill>
+                  <pic:spPr>
+                    <a:xfrm>
+                      <a:off x="0" y="0"/>
+                      <a:ext cx="5731510" cy="1793875"/>
+                    </a:xfrm>
+                    <a:prstGeom prst="rect">
+                      <a:avLst/>
+                    </a:prstGeom>
+                  </pic:spPr>
+                </pic:pic>
+              </a:graphicData>
+            </a:graphic>
+          </wp:inline>
+        </w:drawing>
+      </w:r>
+    </w:p>
+    <w:p>
+      <w:pPr>
+        <w:pStyle w:val="ListParagraph"/>
+        <w:rPr>
+          <w:lang w:val="en-US"/>
+        </w:rPr>
+      </w:pPr>
+      <w:r>
+        <w:rPr>
+          <w:lang w:val="en-US"/>
+        </w:rPr>
+        <w:t xml:space="preserve">Task 2: create security </w:t>
+      </w:r>
+      <w:proofErr w:type="gramStart"/>
+      <w:r>
+        <w:rPr>
+          <w:lang w:val="en-US"/>
+        </w:rPr>
+        <w:t>group  by</w:t>
+      </w:r>
+      <w:proofErr w:type="gramEnd"/>
+      <w:r>
+        <w:rPr>
+          <w:lang w:val="en-US"/>
+        </w:rPr>
+        <w:t xml:space="preserve"> dynamic membership rules</w:t>
+      </w:r>
+    </w:p>
+    <w:p>
+      <w:pPr>
+        <w:pStyle w:val="ListParagraph"/>
+        <w:rPr>
+          <w:lang w:val="en-US"/>
+        </w:rPr>
+      </w:pPr>
+    </w:p>
+    <w:p>
+      <w:pPr>
+        <w:pStyle w:val="ListParagraph"/>
+        <w:rPr>
+          <w:lang w:val="en-US"/>
+        </w:rPr>
+      </w:pPr>
+      <w:r>
+        <w:rPr>
+          <w:lang w:val="en-US"/>
+        </w:rPr>
+        <w:t>Sales users</w:t>
+      </w:r>
+    </w:p>
+    <w:p>
+      <w:pPr>
+        <w:pStyle w:val="ListParagraph"/>
+        <w:rPr>
+          <w:lang w:val="en-US"/>
+        </w:rPr>
+      </w:pPr>
+      <w:r>
+        <w:rPr>
+          <w:lang w:val="en-US"/>
+        </w:rPr>
+        <w:lastRenderedPageBreak/>
+        <w:drawing>
+          <wp:inline distT="0" distB="0" distL="0" distR="0" wp14:anchorId="74B35BA8" wp14:editId="7191B926">
+            <wp:extent cx="5731510" cy="4150360"/>
+            <wp:effectExtent l="0" t="0" r="2540" b="2540"/>
+            <wp:docPr id="14" name="Picture 14"/>
+            <wp:cNvGraphicFramePr>
+              <a:graphicFrameLocks xmlns:a="http://schemas.openxmlformats.org/drawingml/2006/main" noChangeAspect="1"/>
+            </wp:cNvGraphicFramePr>
+            <a:graphic xmlns:a="http://schemas.openxmlformats.org/drawingml/2006/main">
+              <a:graphicData uri="http://schemas.openxmlformats.org/drawingml/2006/picture">
+                <pic:pic xmlns:pic="http://schemas.openxmlformats.org/drawingml/2006/picture">
+                  <pic:nvPicPr>
+                    <pic:cNvPr id="1" name=""/>
+                    <pic:cNvPicPr/>
+                  </pic:nvPicPr>
+                  <pic:blipFill>
+                    <a:blip r:embed="rId13"/>
+                    <a:stretch>
+                      <a:fillRect/>
+                    </a:stretch>
+                  </pic:blipFill>
+                  <pic:spPr>
+                    <a:xfrm>
+                      <a:off x="0" y="0"/>
+                      <a:ext cx="5731510" cy="4150360"/>
+                    </a:xfrm>
+                    <a:prstGeom prst="rect">
+                      <a:avLst/>
+                    </a:prstGeom>
+                  </pic:spPr>
+                </pic:pic>
+              </a:graphicData>
+            </a:graphic>
+          </wp:inline>
+        </w:drawing>
+      </w:r>
+    </w:p>
+    <w:p>
+      <w:pPr>
+        <w:pStyle w:val="ListParagraph"/>
+        <w:rPr>
+          <w:lang w:val="en-US"/>
+        </w:rPr>
+      </w:pPr>
+    </w:p>
+    <w:p>
+      <w:pPr>
+        <w:pStyle w:val="ListParagraph"/>
+        <w:rPr>
+          <w:lang w:val="en-US"/>
+        </w:rPr>
+      </w:pPr>
+      <w:r>
+        <w:rPr>
+          <w:lang w:val="en-US"/>
+        </w:rPr>
+        <w:t>Win 11 devices</w:t>
+      </w:r>
+    </w:p>
+    <w:p>
+      <w:pPr>
+        <w:pStyle w:val="ListParagraph"/>
+        <w:rPr>
+          <w:lang w:val="en-US"/>
+        </w:rPr>
+      </w:pPr>
+    </w:p>
+    <w:p>
+      <w:pPr>
+        <w:pStyle w:val="ListParagraph"/>
+        <w:rPr>
+          <w:lang w:val="en-US"/>
+        </w:rPr>
+      </w:pPr>
+      <w:r>
+        <w:rPr>
+          <w:lang w:val="en-US"/>
+        </w:rPr>
+        <w:drawing>
+          <wp:inline distT="0" distB="0" distL="0" distR="0" wp14:anchorId="413B9A10" wp14:editId="2B114689">
+            <wp:extent cx="5731510" cy="3872865"/>
+            <wp:effectExtent l="0" t="0" r="2540" b="0"/>
+            <wp:docPr id="15" name="Picture 15"/>
+            <wp:cNvGraphicFramePr>
+              <a:graphicFrameLocks xmlns:a="http://schemas.openxmlformats.org/drawingml/2006/main" noChangeAspect="1"/>
+            </wp:cNvGraphicFramePr>
+            <a:graphic xmlns:a="http://schemas.openxmlformats.org/drawingml/2006/main">
+              <a:graphicData uri="http://schemas.openxmlformats.org/drawingml/2006/picture">
+                <pic:pic xmlns:pic="http://schemas.openxmlformats.org/drawingml/2006/picture">
+                  <pic:nvPicPr>
+                    <pic:cNvPr id="1" name=""/>
+                    <pic:cNvPicPr/>
+                  </pic:nvPicPr>
+                  <pic:blipFill>
+                    <a:blip r:embed="rId14"/>
+                    <a:stretch>
+                      <a:fillRect/>
+                    </a:stretch>
+                  </pic:blipFill>
+                  <pic:spPr>
+                    <a:xfrm>
+                      <a:off x="0" y="0"/>
+                      <a:ext cx="5731510" cy="3872865"/>
+                    </a:xfrm>
+                    <a:prstGeom prst="rect">
+                      <a:avLst/>
+                    </a:prstGeom>
+                  </pic:spPr>
+                </pic:pic>
+              </a:graphicData>
+            </a:graphic>
+          </wp:inline>
+        </w:drawing>
+      </w:r>
+    </w:p>
+    <w:p>
+      <w:pPr>
+        <w:pStyle w:val="ListParagraph"/>
+        <w:rPr>
+          <w:lang w:val="en-US"/>
+        </w:rPr>
+      </w:pPr>
+    </w:p>
+    <w:p>
+      <w:pPr>
+        <w:pStyle w:val="ListParagraph"/>
+        <w:rPr>
+          <w:lang w:val="en-US"/>
+        </w:rPr>
+      </w:pPr>
+      <w:r>
+        <w:rPr>
+          <w:lang w:val="en-US"/>
+        </w:rPr>
+        <w:lastRenderedPageBreak/>
+        <w:t xml:space="preserve">Task 3: enroll win11 </w:t>
+      </w:r>
+      <w:proofErr w:type="spellStart"/>
+      <w:r>
+        <w:rPr>
+          <w:lang w:val="en-US"/>
+        </w:rPr>
+        <w:t>deivce</w:t>
+      </w:r>
+      <w:proofErr w:type="spellEnd"/>
+      <w:r>
+        <w:rPr>
+          <w:lang w:val="en-US"/>
+        </w:rPr>
+        <w:t xml:space="preserve"> in </w:t>
+      </w:r>
+      <w:proofErr w:type="spellStart"/>
+      <w:r>
+        <w:rPr>
+          <w:lang w:val="en-US"/>
+        </w:rPr>
+        <w:t>intune</w:t>
+      </w:r>
+      <w:proofErr w:type="spellEnd"/>
+      <w:r>
+        <w:rPr>
+          <w:lang w:val="en-US"/>
+        </w:rPr>
+        <w:t xml:space="preserve"> by manual method</w:t>
+      </w:r>
+    </w:p>
+    <w:p>
+      <w:pPr>
+        <w:pStyle w:val="ListParagraph"/>
+        <w:rPr>
+          <w:lang w:val="en-US"/>
+        </w:rPr>
+      </w:pPr>
+    </w:p>
+    <w:p>
+      <w:pPr>
+        <w:pStyle w:val="ListParagraph"/>
+        <w:rPr>
+          <w:lang w:val="en-US"/>
+        </w:rPr>
+      </w:pPr>
+      <w:r>
+        <w:rPr>
+          <w:lang w:val="en-US"/>
+        </w:rPr>
+        <w:drawing>
+          <wp:inline distT="0" distB="0" distL="0" distR="0" wp14:anchorId="16A62255" wp14:editId="71B18AEA">
+            <wp:extent cx="5731510" cy="5575300"/>
+            <wp:effectExtent l="0" t="0" r="2540" b="6350"/>
+            <wp:docPr id="16" name="Picture 16"/>
+            <wp:cNvGraphicFramePr>
+              <a:graphicFrameLocks xmlns:a="http://schemas.openxmlformats.org/drawingml/2006/main" noChangeAspect="1"/>
+            </wp:cNvGraphicFramePr>
+            <a:graphic xmlns:a="http://schemas.openxmlformats.org/drawingml/2006/main">
+              <a:graphicData uri="http://schemas.openxmlformats.org/drawingml/2006/picture">
+                <pic:pic xmlns:pic="http://schemas.openxmlformats.org/drawingml/2006/picture">
+                  <pic:nvPicPr>
+                    <pic:cNvPr id="1" name=""/>
+                    <pic:cNvPicPr/>
+                  </pic:nvPicPr>
+                  <pic:blipFill>
+                    <a:blip r:embed="rId15"/>
+                    <a:stretch>
+                      <a:fillRect/>
+                    </a:stretch>
+                  </pic:blipFill>
+                  <pic:spPr>
+                    <a:xfrm>
+                      <a:off x="0" y="0"/>
+                      <a:ext cx="5731510" cy="5575300"/>
+                    </a:xfrm>
+                    <a:prstGeom prst="rect">
+                      <a:avLst/>
+                    </a:prstGeom>
+                  </pic:spPr>
+                </pic:pic>
+              </a:graphicData>
+            </a:graphic>
+          </wp:inline>
+        </w:drawing>
+      </w:r>
+    </w:p>
+    <w:p>
+      <w:pPr>
+        <w:pStyle w:val="ListParagraph"/>
+        <w:rPr>
+          <w:lang w:val="en-US"/>
+        </w:rPr>
+      </w:pPr>
+      <w:r>
+        <w:rPr>
+          <w:lang w:val="en-US"/>
+        </w:rPr>
+        <w:drawing>
+          <wp:inline distT="0" distB="0" distL="0" distR="0" wp14:anchorId="11FB0E36" wp14:editId="0B7CBFE9">
+            <wp:extent cx="5731510" cy="2495550"/>
+            <wp:effectExtent l="0" t="0" r="2540" b="0"/>
+            <wp:docPr id="17" name="Picture 17"/>
+            <wp:cNvGraphicFramePr>
+              <a:graphicFrameLocks xmlns:a="http://schemas.openxmlformats.org/drawingml/2006/main" noChangeAspect="1"/>
+            </wp:cNvGraphicFramePr>
+            <a:graphic xmlns:a="http://schemas.openxmlformats.org/drawingml/2006/main">
+              <a:graphicData uri="http://schemas.openxmlformats.org/drawingml/2006/picture">
+                <pic:pic xmlns:pic="http://schemas.openxmlformats.org/drawingml/2006/picture">
+                  <pic:nvPicPr>
+                    <pic:cNvPr id="1" name=""/>
+                    <pic:cNvPicPr/>
+                  </pic:nvPicPr>
+                  <pic:blipFill>
+                    <a:blip r:embed="rId16"/>
+                    <a:stretch>
+                      <a:fillRect/>
+                    </a:stretch>
+                  </pic:blipFill>
+                  <pic:spPr>
+                    <a:xfrm>
+                      <a:off x="0" y="0"/>
+                      <a:ext cx="5731510" cy="2495550"/>
+                    </a:xfrm>
+                    <a:prstGeom prst="rect">
+                      <a:avLst/>
+                    </a:prstGeom>
+                  </pic:spPr>
+                </pic:pic>
+              </a:graphicData>
+            </a:graphic>
+          </wp:inline>
+        </w:drawing>
+      </w:r>
+    </w:p>
+    <w:p>
+      <w:pPr>
+        <w:pStyle w:val="ListParagraph"/>
+        <w:rPr>
+          <w:lang w:val="en-US"/>
+        </w:rPr>
+      </w:pPr>
+      <w:r>
+        <w:rPr>
+          <w:lang w:val="en-US"/>
+        </w:rPr>
+        <w:lastRenderedPageBreak/>
+        <w:drawing>
+          <wp:inline distT="0" distB="0" distL="0" distR="0" wp14:anchorId="207665D1" wp14:editId="303E30C6">
+            <wp:extent cx="5731510" cy="745490"/>
+            <wp:effectExtent l="0" t="0" r="2540" b="0"/>
+            <wp:docPr id="18" name="Picture 18"/>
+            <wp:cNvGraphicFramePr>
+              <a:graphicFrameLocks xmlns:a="http://schemas.openxmlformats.org/drawingml/2006/main" noChangeAspect="1"/>
+            </wp:cNvGraphicFramePr>
+            <a:graphic xmlns:a="http://schemas.openxmlformats.org/drawingml/2006/main">
+              <a:graphicData uri="http://schemas.openxmlformats.org/drawingml/2006/picture">
+                <pic:pic xmlns:pic="http://schemas.openxmlformats.org/drawingml/2006/picture">
+                  <pic:nvPicPr>
+                    <pic:cNvPr id="1" name=""/>
+                    <pic:cNvPicPr/>
+                  </pic:nvPicPr>
+                  <pic:blipFill>
+                    <a:blip r:embed="rId17"/>
+                    <a:stretch>
+                      <a:fillRect/>
+                    </a:stretch>
+                  </pic:blipFill>
+                  <pic:spPr>
+                    <a:xfrm>
+                      <a:off x="0" y="0"/>
+                      <a:ext cx="5731510" cy="745490"/>
+                    </a:xfrm>
+                    <a:prstGeom prst="rect">
+                      <a:avLst/>
+                    </a:prstGeom>
+                  </pic:spPr>
+                </pic:pic>
+              </a:graphicData>
+            </a:graphic>
+          </wp:inline>
+        </w:drawing>
+      </w:r>
+    </w:p>
+    <w:p>
+      <w:pPr>
+        <w:pStyle w:val="ListParagraph"/>
+        <w:rPr>
+          <w:lang w:val="en-US"/>
+        </w:rPr>
+      </w:pPr>
+    </w:p>
+    <w:p>
+      <w:pPr>
+        <w:pStyle w:val="ListParagraph"/>
+        <w:rPr>
+          <w:lang w:val="en-US"/>
+        </w:rPr>
+      </w:pPr>
+      <w:r>
+        <w:rPr>
+          <w:lang w:val="en-US"/>
+        </w:rPr>
+        <w:t xml:space="preserve">Task 4: create and deploy </w:t>
+      </w:r>
+      <w:proofErr w:type="spellStart"/>
+      <w:r>
+        <w:rPr>
+          <w:lang w:val="en-US"/>
+        </w:rPr>
+        <w:t>config</w:t>
+      </w:r>
+      <w:proofErr w:type="spellEnd"/>
+      <w:r>
+        <w:rPr>
+          <w:lang w:val="en-US"/>
+        </w:rPr>
+        <w:t xml:space="preserve"> profile on win11 by </w:t>
+      </w:r>
+      <w:proofErr w:type="spellStart"/>
+      <w:r>
+        <w:rPr>
+          <w:lang w:val="en-US"/>
+        </w:rPr>
+        <w:t>intune</w:t>
+      </w:r>
+      <w:proofErr w:type="spellEnd"/>
+    </w:p>
+    <w:p>
+      <w:pPr>
+        <w:pStyle w:val="ListParagraph"/>
+        <w:rPr>
+          <w:lang w:val="en-US"/>
+        </w:rPr>
+      </w:pPr>
+    </w:p>
+    <w:p>
+      <w:pPr>
+        <w:pStyle w:val="ListParagraph"/>
+        <w:rPr>
+          <w:lang w:val="en-US"/>
+        </w:rPr>
+      </w:pPr>
+      <w:r>
+        <w:rPr>
+          <w:lang w:val="en-US"/>
+        </w:rPr>
+        <w:drawing>
+          <wp:inline distT="0" distB="0" distL="0" distR="0" wp14:anchorId="07E8C172" wp14:editId="76E1C5BC">
+            <wp:extent cx="5731510" cy="3100705"/>
+            <wp:effectExtent l="0" t="0" r="2540" b="4445"/>
+            <wp:docPr id="19" name="Picture 19"/>
+            <wp:cNvGraphicFramePr>
+              <a:graphicFrameLocks xmlns:a="http://schemas.openxmlformats.org/drawingml/2006/main" noChangeAspect="1"/>
+            </wp:cNvGraphicFramePr>
+            <a:graphic xmlns:a="http://schemas.openxmlformats.org/drawingml/2006/main">
+              <a:graphicData uri="http://schemas.openxmlformats.org/drawingml/2006/picture">
+                <pic:pic xmlns:pic="http://schemas.openxmlformats.org/drawingml/2006/picture">
+                  <pic:nvPicPr>
+                    <pic:cNvPr id="1" name=""/>
+                    <pic:cNvPicPr/>
+                  </pic:nvPicPr>
+                  <pic:blipFill>
+                    <a:blip r:embed="rId18"/>
+                    <a:stretch>
+                      <a:fillRect/>
+                    </a:stretch>
+                  </pic:blipFill>
+                  <pic:spPr>
+                    <a:xfrm>
+                      <a:off x="0" y="0"/>
+                      <a:ext cx="5731510" cy="3100705"/>
+                    </a:xfrm>
+                    <a:prstGeom prst="rect">
+                      <a:avLst/>
+                    </a:prstGeom>
+                  </pic:spPr>
+                </pic:pic>
+              </a:graphicData>
+            </a:graphic>
+          </wp:inline>
+        </w:drawing>
+      </w:r>
+    </w:p>
+    <w:p>
+      <w:pPr>
+        <w:pStyle w:val="ListParagraph"/>
+        <w:rPr>
+          <w:lang w:val="en-US"/>
+        </w:rPr>
+      </w:pPr>
+      <w:r>
+        <w:rPr>
+          <w:lang w:val="en-US"/>
+        </w:rPr>
+        <w:drawing>
+          <wp:inline distT="0" distB="0" distL="0" distR="0" wp14:anchorId="1E82E5DB" wp14:editId="62152383">
+            <wp:extent cx="4525006" cy="4105848"/>
+            <wp:effectExtent l="0" t="0" r="9525" b="9525"/>
+            <wp:docPr id="21" name="Picture 21"/>
+            <wp:cNvGraphicFramePr>
+              <a:graphicFrameLocks xmlns:a="http://schemas.openxmlformats.org/drawingml/2006/main" noChangeAspect="1"/>
+            </wp:cNvGraphicFramePr>
+            <a:graphic xmlns:a="http://schemas.openxmlformats.org/drawingml/2006/main">
+              <a:graphicData uri="http://schemas.openxmlformats.org/drawingml/2006/picture">
+                <pic:pic xmlns:pic="http://schemas.openxmlformats.org/drawingml/2006/picture">
+                  <pic:nvPicPr>
+                    <pic:cNvPr id="1" name=""/>
+                    <pic:cNvPicPr/>
+                  </pic:nvPicPr>
+                  <pic:blipFill>
+                    <a:blip r:embed="rId19"/>
+                    <a:stretch>
+                      <a:fillRect/>
+                    </a:stretch>
+                  </pic:blipFill>
+                  <pic:spPr>
+                    <a:xfrm>
+                      <a:off x="0" y="0"/>
+                      <a:ext cx="4525006" cy="4105848"/>
+                    </a:xfrm>
+                    <a:prstGeom prst="rect">
+                      <a:avLst/>
+                    </a:prstGeom>
+                  </pic:spPr>
+                </pic:pic>
+              </a:graphicData>
+            </a:graphic>
+          </wp:inline>
+        </w:drawing>
+      </w:r>
+    </w:p>
+    <w:p>
+      <w:pPr>
+        <w:pStyle w:val="ListParagraph"/>
+        <w:rPr>
+          <w:lang w:val="en-US"/>
+        </w:rPr>
+      </w:pPr>
+    </w:p>
+    <w:p>
+      <w:pPr>
+        <w:pStyle w:val="ListParagraph"/>
+        <w:rPr>
+          <w:lang w:val="en-US"/>
+        </w:rPr>
+      </w:pPr>
+    </w:p>
+    <w:p>
+      <w:pPr>
+        <w:pStyle w:val="ListParagraph"/>
+        <w:rPr>
+          <w:lang w:val="en-US"/>
+        </w:rPr>
+      </w:pPr>
+      <w:r>
+        <w:rPr>
+          <w:lang w:val="en-US"/>
+        </w:rPr>
+        <w:drawing>
+          <wp:inline distT="0" distB="0" distL="0" distR="0" wp14:anchorId="37B2D790" wp14:editId="1B5080E7">
+            <wp:extent cx="5731510" cy="6449695"/>
+            <wp:effectExtent l="0" t="0" r="2540" b="8255"/>
+            <wp:docPr id="20" name="Picture 20"/>
+            <wp:cNvGraphicFramePr>
+              <a:graphicFrameLocks xmlns:a="http://schemas.openxmlformats.org/drawingml/2006/main" noChangeAspect="1"/>
+            </wp:cNvGraphicFramePr>
+            <a:graphic xmlns:a="http://schemas.openxmlformats.org/drawingml/2006/main">
+              <a:graphicData uri="http://schemas.openxmlformats.org/drawingml/2006/picture">
+                <pic:pic xmlns:pic="http://schemas.openxmlformats.org/drawingml/2006/picture">
+                  <pic:nvPicPr>
+                    <pic:cNvPr id="1" name=""/>
+                    <pic:cNvPicPr/>
+                  </pic:nvPicPr>
+                  <pic:blipFill>
+                    <a:blip r:embed="rId20"/>
+                    <a:stretch>
+                      <a:fillRect/>
+                    </a:stretch>
+                  </pic:blipFill>
+                  <pic:spPr>
+                    <a:xfrm>
+                      <a:off x="0" y="0"/>
+                      <a:ext cx="5731510" cy="6449695"/>
+                    </a:xfrm>
+                    <a:prstGeom prst="rect">
+                      <a:avLst/>
+                    </a:prstGeom>
+                  </pic:spPr>
+                </pic:pic>
+              </a:graphicData>
+            </a:graphic>
+          </wp:inline>
+        </w:drawing>
+      </w:r>
+    </w:p>
+    <w:p>
+      <w:pPr>
+        <w:pStyle w:val="ListParagraph"/>
+        <w:rPr>
+          <w:lang w:val="en-US"/>
+        </w:rPr>
+      </w:pPr>
+    </w:p>
+    <w:p>
+      <w:pPr>
+        <w:pStyle w:val="ListParagraph"/>
+        <w:rPr>
+          <w:lang w:val="en-US"/>
+        </w:rPr>
+      </w:pPr>
+    </w:p>
+    <w:p>
+      <w:pPr>
+        <w:pStyle w:val="ListParagraph"/>
+        <w:rPr>
+          <w:lang w:val="en-US"/>
+        </w:rPr>
+      </w:pPr>
+    </w:p>
+    <w:p>
+      <w:pPr>
+        <w:pStyle w:val="ListParagraph"/>
+        <w:rPr>
+          <w:lang w:val="en-US"/>
+        </w:rPr>
+      </w:pPr>
+      <w:r>
+        <w:rPr>
+          <w:lang w:val="en-US"/>
+        </w:rPr>
+        <w:t xml:space="preserve">Task 5: create and deploy applications by </w:t>
+      </w:r>
+      <w:proofErr w:type="spellStart"/>
+      <w:r>
+        <w:rPr>
+          <w:lang w:val="en-US"/>
+        </w:rPr>
+        <w:t>intune</w:t>
+      </w:r>
+      <w:proofErr w:type="spellEnd"/>
+      <w:r>
+        <w:rPr>
+          <w:lang w:val="en-US"/>
+        </w:rPr>
+        <w:t xml:space="preserve"> portal</w:t>
+      </w:r>
+    </w:p>
+    <w:p>
+      <w:pPr>
+        <w:pStyle w:val="ListParagraph"/>
+        <w:rPr>
+          <w:lang w:val="en-US"/>
+        </w:rPr>
+      </w:pPr>
+      <w:r>
+        <w:rPr>
+          <w:lang w:val="en-US"/>
+        </w:rPr>
+        <w:lastRenderedPageBreak/>
+        <w:drawing>
+          <wp:inline distT="0" distB="0" distL="0" distR="0" wp14:anchorId="0FAE06E3" wp14:editId="753A0B09">
+            <wp:extent cx="5731510" cy="4576445"/>
+            <wp:effectExtent l="0" t="0" r="2540" b="0"/>
+            <wp:docPr id="24" name="Picture 24"/>
+            <wp:cNvGraphicFramePr>
+              <a:graphicFrameLocks xmlns:a="http://schemas.openxmlformats.org/drawingml/2006/main" noChangeAspect="1"/>
+            </wp:cNvGraphicFramePr>
+            <a:graphic xmlns:a="http://schemas.openxmlformats.org/drawingml/2006/main">
+              <a:graphicData uri="http://schemas.openxmlformats.org/drawingml/2006/picture">
+                <pic:pic xmlns:pic="http://schemas.openxmlformats.org/drawingml/2006/picture">
+                  <pic:nvPicPr>
+                    <pic:cNvPr id="1" name=""/>
+                    <pic:cNvPicPr/>
+                  </pic:nvPicPr>
+                  <pic:blipFill>
+                    <a:blip r:embed="rId21"/>
+                    <a:stretch>
+                      <a:fillRect/>
+                    </a:stretch>
+                  </pic:blipFill>
+                  <pic:spPr>
+                    <a:xfrm>
+                      <a:off x="0" y="0"/>
+                      <a:ext cx="5731510" cy="4576445"/>
+                    </a:xfrm>
+                    <a:prstGeom prst="rect">
+                      <a:avLst/>
+                    </a:prstGeom>
+                  </pic:spPr>
+                </pic:pic>
+              </a:graphicData>
+            </a:graphic>
+          </wp:inline>
+        </w:drawing>
+      </w:r>
+    </w:p>
+    <w:p>
+      <w:pPr>
+        <w:pStyle w:val="ListParagraph"/>
+        <w:rPr>
+          <w:lang w:val="en-US"/>
+        </w:rPr>
+      </w:pPr>
+      <w:r>
+        <w:rPr>
+          <w:lang w:val="en-US"/>
+        </w:rPr>
+        <w:lastRenderedPageBreak/>
+        <w:drawing>
+          <wp:inline distT="0" distB="0" distL="0" distR="0" wp14:anchorId="3E44BC51" wp14:editId="4BF62271">
+            <wp:extent cx="5731510" cy="4737735"/>
+            <wp:effectExtent l="0" t="0" r="2540" b="5715"/>
+            <wp:docPr id="23" name="Picture 23"/>
+            <wp:cNvGraphicFramePr>
+              <a:graphicFrameLocks xmlns:a="http://schemas.openxmlformats.org/drawingml/2006/main" noChangeAspect="1"/>
+            </wp:cNvGraphicFramePr>
+            <a:graphic xmlns:a="http://schemas.openxmlformats.org/drawingml/2006/main">
+              <a:graphicData uri="http://schemas.openxmlformats.org/drawingml/2006/picture">
+                <pic:pic xmlns:pic="http://schemas.openxmlformats.org/drawingml/2006/picture">
+                  <pic:nvPicPr>
+                    <pic:cNvPr id="1" name=""/>
+                    <pic:cNvPicPr/>
+                  </pic:nvPicPr>
+                  <pic:blipFill>
+                    <a:blip r:embed="rId22"/>
+                    <a:stretch>
+                      <a:fillRect/>
+                    </a:stretch>
+                  </pic:blipFill>
+                  <pic:spPr>
+                    <a:xfrm>
+                      <a:off x="0" y="0"/>
+                      <a:ext cx="5731510" cy="4737735"/>
+                    </a:xfrm>
+                    <a:prstGeom prst="rect">
+                      <a:avLst/>
+                    </a:prstGeom>
+                  </pic:spPr>
+                </pic:pic>
+              </a:graphicData>
+            </a:graphic>
+          </wp:inline>
+        </w:drawing>
+      </w:r>
+    </w:p>
+    <w:p>
+      <w:pPr>
+        <w:pStyle w:val="ListParagraph"/>
+        <w:rPr>
+          <w:lang w:val="en-US"/>
+        </w:rPr>
+      </w:pPr>
+      <w:r>
+        <w:rPr>
+          <w:lang w:val="en-US"/>
+        </w:rPr>
+        <w:lastRenderedPageBreak/>
+        <w:drawing>
+          <wp:inline distT="0" distB="0" distL="0" distR="0" wp14:anchorId="44B4512B" wp14:editId="6C852584">
+            <wp:extent cx="5731510" cy="4236085"/>
+            <wp:effectExtent l="0" t="0" r="2540" b="0"/>
+            <wp:docPr id="22" name="Picture 22"/>
+            <wp:cNvGraphicFramePr>
+              <a:graphicFrameLocks xmlns:a="http://schemas.openxmlformats.org/drawingml/2006/main" noChangeAspect="1"/>
+            </wp:cNvGraphicFramePr>
+            <a:graphic xmlns:a="http://schemas.openxmlformats.org/drawingml/2006/main">
+              <a:graphicData uri="http://schemas.openxmlformats.org/drawingml/2006/picture">
+                <pic:pic xmlns:pic="http://schemas.openxmlformats.org/drawingml/2006/picture">
+                  <pic:nvPicPr>
+                    <pic:cNvPr id="1" name=""/>
+                    <pic:cNvPicPr/>
+                  </pic:nvPicPr>
+                  <pic:blipFill>
+                    <a:blip r:embed="rId23"/>
+                    <a:stretch>
+                      <a:fillRect/>
+                    </a:stretch>
+                  </pic:blipFill>
+                  <pic:spPr>
+                    <a:xfrm>
+                      <a:off x="0" y="0"/>
+                      <a:ext cx="5731510" cy="4236085"/>
+                    </a:xfrm>
+                    <a:prstGeom prst="rect">
+                      <a:avLst/>
+                    </a:prstGeom>
+                  </pic:spPr>
+                </pic:pic>
+              </a:graphicData>
+            </a:graphic>
+          </wp:inline>
+        </w:drawing>
+      </w:r>
+    </w:p>
+    <w:p>
+      <w:pPr>
+        <w:rPr>
+          <w:lang w:val="en-US"/>
+        </w:rPr>
+      </w:pPr>
+    </w:p>
+    <w:p>
+      <w:pPr>
+        <w:rPr>
+          <w:lang w:val="en-US"/>
+        </w:rPr>
+      </w:pPr>
+      <w:r>
+        <w:rPr>
+          <w:lang w:val="en-US"/>
+        </w:rPr>
+        <w:t>Task 6: create and deploy compliance policy on win11</w:t>
+      </w:r>
+    </w:p>
+    <w:p>
+      <w:pPr>
+        <w:rPr>
+          <w:lang w:val="en-US"/>
+        </w:rPr>
+      </w:pPr>
+    </w:p>
+    <w:p>
+      <w:pPr>
+        <w:rPr>
+          <w:lang w:val="en-US"/>
+        </w:rPr>
+      </w:pPr>
+      <w:r>
+        <w:rPr>
+          <w:lang w:val="en-US"/>
+        </w:rPr>
+        <w:drawing>
+          <wp:inline distT="0" distB="0" distL="0" distR="0" wp14:anchorId="5B0550CE" wp14:editId="6F602FC0">
+            <wp:extent cx="5731510" cy="3266440"/>
+            <wp:effectExtent l="0" t="0" r="2540" b="0"/>
+            <wp:docPr id="25" name="Picture 25"/>
+            <wp:cNvGraphicFramePr>
+              <a:graphicFrameLocks xmlns:a="http://schemas.openxmlformats.org/drawingml/2006/main" noChangeAspect="1"/>
+            </wp:cNvGraphicFramePr>
+            <a:graphic xmlns:a="http://schemas.openxmlformats.org/drawingml/2006/main">
+              <a:graphicData uri="http://schemas.openxmlformats.org/drawingml/2006/picture">
+                <pic:pic xmlns:pic="http://schemas.openxmlformats.org/drawingml/2006/picture">
+                  <pic:nvPicPr>
+                    <pic:cNvPr id="1" name=""/>
+                    <pic:cNvPicPr/>
+                  </pic:nvPicPr>
+                  <pic:blipFill>
+                    <a:blip r:embed="rId24"/>
+                    <a:stretch>
+                      <a:fillRect/>
+                    </a:stretch>
+                  </pic:blipFill>
+                  <pic:spPr>
+                    <a:xfrm>
+                      <a:off x="0" y="0"/>
+                      <a:ext cx="5731510" cy="3266440"/>
+                    </a:xfrm>
+                    <a:prstGeom prst="rect">
+                      <a:avLst/>
+                    </a:prstGeom>
+                  </pic:spPr>
+                </pic:pic>
+              </a:graphicData>
+            </a:graphic>
+          </wp:inline>
+        </w:drawing>
+      </w:r>
+    </w:p>
+    <w:p>
+      <w:pPr>
+        <w:rPr>
+          <w:lang w:val="en-US"/>
+        </w:rPr>
+      </w:pPr>
+      <w:r>
+        <w:rPr>
+          <w:lang w:val="en-US"/>
+        </w:rPr>
+        <w:lastRenderedPageBreak/>
+        <w:drawing>
+          <wp:inline distT="0" distB="0" distL="0" distR="0" wp14:anchorId="5BF637B6" wp14:editId="73AF3F20">
+            <wp:extent cx="4801270" cy="4572638"/>
+            <wp:effectExtent l="0" t="0" r="0" b="0"/>
+            <wp:docPr id="26" name="Picture 26"/>
+            <wp:cNvGraphicFramePr>
+              <a:graphicFrameLocks xmlns:a="http://schemas.openxmlformats.org/drawingml/2006/main" noChangeAspect="1"/>
+            </wp:cNvGraphicFramePr>
+            <a:graphic xmlns:a="http://schemas.openxmlformats.org/drawingml/2006/main">
+              <a:graphicData uri="http://schemas.openxmlformats.org/drawingml/2006/picture">
+                <pic:pic xmlns:pic="http://schemas.openxmlformats.org/drawingml/2006/picture">
+                  <pic:nvPicPr>
+                    <pic:cNvPr id="1" name=""/>
+                    <pic:cNvPicPr/>
+                  </pic:nvPicPr>
+                  <pic:blipFill>
+                    <a:blip r:embed="rId25"/>
+                    <a:stretch>
+                      <a:fillRect/>
+                    </a:stretch>
+                  </pic:blipFill>
+                  <pic:spPr>
+                    <a:xfrm>
+                      <a:off x="0" y="0"/>
+                      <a:ext cx="4801270" cy="4572638"/>
+                    </a:xfrm>
+                    <a:prstGeom prst="rect">
+                      <a:avLst/>
+                    </a:prstGeom>
+                  </pic:spPr>
+                </pic:pic>
+              </a:graphicData>
+            </a:graphic>
+          </wp:inline>
+        </w:drawing>
+      </w:r>
+    </w:p>
+    <w:p>
+      <w:pPr>
+        <w:rPr>
+          <w:lang w:val="en-US"/>
+        </w:rPr>
+      </w:pPr>
+      <w:r>
+        <w:rPr>
+          <w:lang w:val="en-US"/>
+        </w:rPr>
+        <w:drawing>
+          <wp:inline distT="0" distB="0" distL="0" distR="0" wp14:anchorId="1ADD54AD" wp14:editId="0A3297E1">
+            <wp:extent cx="5731510" cy="3147060"/>
+            <wp:effectExtent l="0" t="0" r="2540" b="0"/>
+            <wp:docPr id="27" name="Picture 27"/>
+            <wp:cNvGraphicFramePr>
+              <a:graphicFrameLocks xmlns:a="http://schemas.openxmlformats.org/drawingml/2006/main" noChangeAspect="1"/>
+            </wp:cNvGraphicFramePr>
+            <a:graphic xmlns:a="http://schemas.openxmlformats.org/drawingml/2006/main">
+              <a:graphicData uri="http://schemas.openxmlformats.org/drawingml/2006/picture">
+                <pic:pic xmlns:pic="http://schemas.openxmlformats.org/drawingml/2006/picture">
+                  <pic:nvPicPr>
+                    <pic:cNvPr id="1" name=""/>
+                    <pic:cNvPicPr/>
+                  </pic:nvPicPr>
+                  <pic:blipFill>
+                    <a:blip r:embed="rId26"/>
+                    <a:stretch>
+                      <a:fillRect/>
+                    </a:stretch>
+                  </pic:blipFill>
+                  <pic:spPr>
+                    <a:xfrm>
+                      <a:off x="0" y="0"/>
+                      <a:ext cx="5731510" cy="3147060"/>
+                    </a:xfrm>
+                    <a:prstGeom prst="rect">
+                      <a:avLst/>
+                    </a:prstGeom>
+                  </pic:spPr>
+                </pic:pic>
+              </a:graphicData>
+            </a:graphic>
+          </wp:inline>
+        </w:drawing>
+      </w:r>
+    </w:p>
+    <w:p>
+      <w:pPr>
+        <w:rPr>
+          <w:lang w:val="en-US"/>
+        </w:rPr>
+      </w:pPr>
+    </w:p>
+    <w:p>
+      <w:pPr>
+        <w:rPr>
+          <w:lang w:val="en-US"/>
+        </w:rPr>
+      </w:pPr>
+      <w:r>
+        <w:rPr>
+          <w:lang w:val="en-US"/>
+        </w:rPr>
+        <w:t>Task 7: create and deploy conditional access policy</w:t>
+      </w:r>
+    </w:p>
+    <w:p>
+      <w:pPr>
+        <w:rPr>
+          <w:lang w:val="en-US"/>
+        </w:rPr>
+      </w:pPr>
+      <w:r>
+        <w:rPr>
+          <w:lang w:val="en-US"/>
+        </w:rPr>
+        <w:lastRenderedPageBreak/>
+        <w:drawing>
+          <wp:inline distT="0" distB="0" distL="0" distR="0" wp14:anchorId="66127E74" wp14:editId="3FCE281B">
+            <wp:extent cx="5477639" cy="3486637"/>
+            <wp:effectExtent l="0" t="0" r="0" b="0"/>
+            <wp:docPr id="28" name="Picture 28"/>
+            <wp:cNvGraphicFramePr>
+              <a:graphicFrameLocks xmlns:a="http://schemas.openxmlformats.org/drawingml/2006/main" noChangeAspect="1"/>
+            </wp:cNvGraphicFramePr>
+            <a:graphic xmlns:a="http://schemas.openxmlformats.org/drawingml/2006/main">
+              <a:graphicData uri="http://schemas.openxmlformats.org/drawingml/2006/picture">
+                <pic:pic xmlns:pic="http://schemas.openxmlformats.org/drawingml/2006/picture">
+                  <pic:nvPicPr>
+                    <pic:cNvPr id="1" name=""/>
+                    <pic:cNvPicPr/>
+                  </pic:nvPicPr>
+                  <pic:blipFill>
+                    <a:blip r:embed="rId27"/>
+                    <a:stretch>
+                      <a:fillRect/>
+                    </a:stretch>
+                  </pic:blipFill>
+                  <pic:spPr>
+                    <a:xfrm>
+                      <a:off x="0" y="0"/>
+                      <a:ext cx="5477639" cy="3486637"/>
+                    </a:xfrm>
+                    <a:prstGeom prst="rect">
+                      <a:avLst/>
+                    </a:prstGeom>
+                  </pic:spPr>
+                </pic:pic>
+              </a:graphicData>
+            </a:graphic>
+          </wp:inline>
+        </w:drawing>
+      </w:r>
+    </w:p>
+    <w:p>
+      <w:pPr>
+        <w:rPr>
+          <w:lang w:val="en-US"/>
+        </w:rPr>
+      </w:pPr>
+      <w:r>
+        <w:rPr>
+          <w:lang w:val="en-US"/>
+        </w:rPr>
+        <w:lastRenderedPageBreak/>
+        <w:drawing>
+          <wp:inline distT="0" distB="0" distL="0" distR="0" wp14:anchorId="571002DD" wp14:editId="375F9392">
+            <wp:extent cx="2143424" cy="4810796"/>
+            <wp:effectExtent l="0" t="0" r="9525" b="8890"/>
+            <wp:docPr id="29" name="Picture 29"/>
+            <wp:cNvGraphicFramePr>
+              <a:graphicFrameLocks xmlns:a="http://schemas.openxmlformats.org/drawingml/2006/main" noChangeAspect="1"/>
+            </wp:cNvGraphicFramePr>
+            <a:graphic xmlns:a="http://schemas.openxmlformats.org/drawingml/2006/main">
+              <a:graphicData uri="http://schemas.openxmlformats.org/drawingml/2006/picture">
+                <pic:pic xmlns:pic="http://schemas.openxmlformats.org/drawingml/2006/picture">
+                  <pic:nvPicPr>
+                    <pic:cNvPr id="1" name=""/>
+                    <pic:cNvPicPr/>
+                  </pic:nvPicPr>
+                  <pic:blipFill>
+                    <a:blip r:embed="rId28"/>
+                    <a:stretch>
+                      <a:fillRect/>
+                    </a:stretch>
+                  </pic:blipFill>
+                  <pic:spPr>
+                    <a:xfrm>
+                      <a:off x="0" y="0"/>
+                      <a:ext cx="2143424" cy="4810796"/>
+                    </a:xfrm>
+                    <a:prstGeom prst="rect">
+                      <a:avLst/>
+                    </a:prstGeom>
+                  </pic:spPr>
+                </pic:pic>
+              </a:graphicData>
+            </a:graphic>
+          </wp:inline>
+        </w:drawing>
+      </w:r>
+      <w:r>
+        <w:rPr>
+          <w:lang w:val="en-US"/>
+        </w:rPr>
+        <w:drawing>
+          <wp:inline distT="0" distB="0" distL="0" distR="0" wp14:anchorId="2ED7E5BC" wp14:editId="1E0ABA10">
+            <wp:extent cx="4801270" cy="3419952"/>
+            <wp:effectExtent l="0" t="0" r="0" b="9525"/>
+            <wp:docPr id="30" name="Picture 30"/>
+            <wp:cNvGraphicFramePr>
+              <a:graphicFrameLocks xmlns:a="http://schemas.openxmlformats.org/drawingml/2006/main" noChangeAspect="1"/>
+            </wp:cNvGraphicFramePr>
+            <a:graphic xmlns:a="http://schemas.openxmlformats.org/drawingml/2006/main">
+              <a:graphicData uri="http://schemas.openxmlformats.org/drawingml/2006/picture">
+                <pic:pic xmlns:pic="http://schemas.openxmlformats.org/drawingml/2006/picture">
+                  <pic:nvPicPr>
+                    <pic:cNvPr id="1" name=""/>
+                    <pic:cNvPicPr/>
+                  </pic:nvPicPr>
+                  <pic:blipFill>
+                    <a:blip r:embed="rId29"/>
+                    <a:stretch>
+                      <a:fillRect/>
+                    </a:stretch>
+                  </pic:blipFill>
+                  <pic:spPr>
+                    <a:xfrm>
+                      <a:off x="0" y="0"/>
+                      <a:ext cx="4801270" cy="3419952"/>
+                    </a:xfrm>
+                    <a:prstGeom prst="rect">
+                      <a:avLst/>
+                    </a:prstGeom>
+                  </pic:spPr>
+                </pic:pic>
+              </a:graphicData>
+            </a:graphic>
+          </wp:inline>
+        </w:drawing>
+      </w:r>
+    </w:p>
+    <w:p>
+      <w:pPr>
+        <w:rPr>
+          <w:lang w:val="en-US"/>
+        </w:rPr>
+      </w:pPr>
+    </w:p>
+    <w:p>
+      <w:pPr>
+        <w:rPr>
+          <w:lang w:val="en-US"/>
+        </w:rPr>
+      </w:pPr>
+      <w:r>
+        <w:rPr>
+          <w:lang w:val="en-US"/>
+        </w:rPr>
+        <w:t xml:space="preserve">Task 8 enroll win11 devices in </w:t>
+      </w:r>
+      <w:proofErr w:type="spellStart"/>
+      <w:r>
+        <w:rPr>
+          <w:lang w:val="en-US"/>
+        </w:rPr>
+        <w:t>intune</w:t>
+      </w:r>
+      <w:proofErr w:type="spellEnd"/>
+      <w:r>
+        <w:rPr>
+          <w:lang w:val="en-US"/>
+        </w:rPr>
+        <w:t xml:space="preserve"> by windows autopilot</w:t>
+      </w:r>
+    </w:p>
+    <w:p>
+      <w:pPr>
+        <w:rPr>
+          <w:lang w:val="en-US"/>
+        </w:rPr>
+      </w:pPr>
+    </w:p>
+    <w:p>
+      <w:pPr>
+        <w:rPr>
+          <w:lang w:val="en-US"/>
+        </w:rPr>
+      </w:pPr>
+      <w:r>
+        <w:rPr>
+          <w:lang w:val="en-US"/>
+        </w:rPr>
+        <w:t>Task 9: create and deploy software update on win11 devices</w:t>
+      </w:r>
+    </w:p>
+    <w:p>
+      <w:pPr>
+        <w:rPr>
+          <w:lang w:val="en-US"/>
+        </w:rPr>
+      </w:pPr>
+    </w:p>
+    <w:p>
+      <w:pPr>
+        <w:rPr>
+          <w:lang w:val="en-US"/>
+        </w:rPr>
+      </w:pPr>
+      <w:r>
+        <w:rPr>
+          <w:lang w:val="en-US"/>
+        </w:rPr>
+        <w:t xml:space="preserve">Task 10: configure </w:t>
+      </w:r>
+      <w:proofErr w:type="spellStart"/>
+      <w:r>
+        <w:rPr>
+          <w:lang w:val="en-US"/>
+        </w:rPr>
+        <w:t>mfa</w:t>
+      </w:r>
+      <w:proofErr w:type="spellEnd"/>
+      <w:r>
+        <w:rPr>
+          <w:lang w:val="en-US"/>
+        </w:rPr>
+        <w:t xml:space="preserve"> on specific users in </w:t>
+      </w:r>
+      <w:proofErr w:type="spellStart"/>
+      <w:r>
+        <w:rPr>
+          <w:lang w:val="en-US"/>
+        </w:rPr>
+        <w:t>entra</w:t>
+      </w:r>
+      <w:proofErr w:type="spellEnd"/>
+      <w:r>
+        <w:rPr>
+          <w:lang w:val="en-US"/>
+        </w:rPr>
+        <w:t xml:space="preserve"> id</w:t>
+      </w:r>
+    </w:p>
+    <w:p>
+      <w:pPr>
+        <w:rPr>
+          <w:lang w:val="en-US"/>
+        </w:rPr>
+      </w:pPr>
+      <w:r>
+        <w:rPr>
+          <w:lang w:val="en-US"/>
+        </w:rPr>
+        <w:drawing>
+          <wp:inline distT="0" distB="0" distL="0" distR="0" wp14:anchorId="45DF2DDF" wp14:editId="39CA4D69">
+            <wp:extent cx="5731510" cy="3623945"/>
+            <wp:effectExtent l="0" t="0" r="2540" b="0"/>
+            <wp:docPr id="31" name="Picture 31"/>
+            <wp:cNvGraphicFramePr>
+              <a:graphicFrameLocks xmlns:a="http://schemas.openxmlformats.org/drawingml/2006/main" noChangeAspect="1"/>
+            </wp:cNvGraphicFramePr>
+            <a:graphic xmlns:a="http://schemas.openxmlformats.org/drawingml/2006/main">
+              <a:graphicData uri="http://schemas.openxmlformats.org/drawingml/2006/picture">
+                <pic:pic xmlns:pic="http://schemas.openxmlformats.org/drawingml/2006/picture">
+                  <pic:nvPicPr>
+                    <pic:cNvPr id="1" name=""/>
+                    <pic:cNvPicPr/>
+                  </pic:nvPicPr>
+                  <pic:blipFill>
+                    <a:blip r:embed="rId30"/>
+                    <a:stretch>
+                      <a:fillRect/>
+                    </a:stretch>
+                  </pic:blipFill>
+                  <pic:spPr>
+                    <a:xfrm>
+                      <a:off x="0" y="0"/>
+                      <a:ext cx="5731510" cy="3623945"/>
+                    </a:xfrm>
+                    <a:prstGeom prst="rect">
+                      <a:avLst/>
+                    </a:prstGeom>
+                  </pic:spPr>
+                </pic:pic>
+              </a:graphicData>
+            </a:graphic>
+          </wp:inline>
+        </w:drawing>
+      </w:r>
+      <w:bookmarkStart w:id="0" w:name="_GoBack"/>
+      <w:bookmarkEnd w:id="0"/>
+    </w:p>
+    <w:p>
+      <w:pPr>
+        <w:rPr>
+          <w:lang w:val="en-US"/>
+        </w:rPr>
+      </w:pPr>
+    </w:p>
+    <w:p>
+      <w:pPr>
+        <w:rPr>
+          <w:lang w:val="en-US"/>
+        </w:rPr>
+      </w:pPr>
+    </w:p>
+    <w:p>
+      <w:pPr>
+        <w:pStyle w:val="ListParagraph"/>
+        <w:rPr>
+          <w:lang w:val="en-US"/>
+        </w:rPr>
+      </w:pPr>
+    </w:p>
+    <w:p>
+      <w:pPr>
+        <w:pStyle w:val="ListParagraph"/>
         <w:rPr>
           <w:lang w:val="en-US"/>
         </w:rPr>
@@ -195,6 +2007,103 @@
     </w:sectPr>
   </w:body>
 </w:document>
+</file>
+
+<file path=word/numbering.xml><?xml version="1.0" encoding="utf-8"?>
+<w:numbering xmlns:wpc="http://schemas.microsoft.com/office/word/2010/wordprocessingCanvas" xmlns:cx="http://schemas.microsoft.com/office/drawing/2014/chartex" xmlns:cx1="http://schemas.microsoft.com/office/drawing/2015/9/8/chartex" xmlns:mc="http://schemas.openxmlformats.org/markup-compatibility/2006" xmlns:o="urn:schemas-microsoft-com:office:office" xmlns:r="http://schemas.openxmlformats.org/officeDocument/2006/relationships" xmlns:m="http://schemas.openxmlformats.org/officeDocument/2006/math" xmlns:v="urn:schemas-microsoft-com:vml" xmlns:wp14="http://schemas.microsoft.com/office/word/2010/wordprocessingDrawing" xmlns:wp="http://schemas.openxmlformats.org/drawingml/2006/wordprocessingDrawing" xmlns:w10="urn:schemas-microsoft-com:office:word" xmlns:w="http://schemas.openxmlformats.org/wordprocessingml/2006/main" xmlns:w14="http://schemas.microsoft.com/office/word/2010/wordml" xmlns:w15="http://schemas.microsoft.com/office/word/2012/wordml" xmlns:w16se="http://schemas.microsoft.com/office/word/2015/wordml/symex" xmlns:wpg="http://schemas.microsoft.com/office/word/2010/wordprocessingGroup" xmlns:wpi="http://schemas.microsoft.com/office/word/2010/wordprocessingInk" xmlns:wne="http://schemas.microsoft.com/office/word/2006/wordml" xmlns:wps="http://schemas.microsoft.com/office/word/2010/wordprocessingShape" mc:Ignorable="w14 w15 w16se wp14">
+  <w:abstractNum w:abstractNumId="0" w15:restartNumberingAfterBreak="0">
+    <w:nsid w:val="52D202AA"/>
+    <w:multiLevelType w:val="hybridMultilevel"/>
+    <w:tmpl w:val="3EA21B92"/>
+    <w:lvl w:ilvl="0" w:tplc="4009000F">
+      <w:start w:val="1"/>
+      <w:numFmt w:val="decimal"/>
+      <w:lvlText w:val="%1."/>
+      <w:lvlJc w:val="left"/>
+      <w:pPr>
+        <w:ind w:left="720" w:hanging="360"/>
+      </w:pPr>
+      <w:rPr>
+        <w:rFonts w:hint="default"/>
+      </w:rPr>
+    </w:lvl>
+    <w:lvl w:ilvl="1" w:tplc="40090019" w:tentative="1">
+      <w:start w:val="1"/>
+      <w:numFmt w:val="lowerLetter"/>
+      <w:lvlText w:val="%2."/>
+      <w:lvlJc w:val="left"/>
+      <w:pPr>
+        <w:ind w:left="1440" w:hanging="360"/>
+      </w:pPr>
+    </w:lvl>
+    <w:lvl w:ilvl="2" w:tplc="4009001B" w:tentative="1">
+      <w:start w:val="1"/>
+      <w:numFmt w:val="lowerRoman"/>
+      <w:lvlText w:val="%3."/>
+      <w:lvlJc w:val="right"/>
+      <w:pPr>
+        <w:ind w:left="2160" w:hanging="180"/>
+      </w:pPr>
+    </w:lvl>
+    <w:lvl w:ilvl="3" w:tplc="4009000F" w:tentative="1">
+      <w:start w:val="1"/>
+      <w:numFmt w:val="decimal"/>
+      <w:lvlText w:val="%4."/>
+      <w:lvlJc w:val="left"/>
+      <w:pPr>
+        <w:ind w:left="2880" w:hanging="360"/>
+      </w:pPr>
+    </w:lvl>
+    <w:lvl w:ilvl="4" w:tplc="40090019" w:tentative="1">
+      <w:start w:val="1"/>
+      <w:numFmt w:val="lowerLetter"/>
+      <w:lvlText w:val="%5."/>
+      <w:lvlJc w:val="left"/>
+      <w:pPr>
+        <w:ind w:left="3600" w:hanging="360"/>
+      </w:pPr>
+    </w:lvl>
+    <w:lvl w:ilvl="5" w:tplc="4009001B" w:tentative="1">
+      <w:start w:val="1"/>
+      <w:numFmt w:val="lowerRoman"/>
+      <w:lvlText w:val="%6."/>
+      <w:lvlJc w:val="right"/>
+      <w:pPr>
+        <w:ind w:left="4320" w:hanging="180"/>
+      </w:pPr>
+    </w:lvl>
+    <w:lvl w:ilvl="6" w:tplc="4009000F" w:tentative="1">
+      <w:start w:val="1"/>
+      <w:numFmt w:val="decimal"/>
+      <w:lvlText w:val="%7."/>
+      <w:lvlJc w:val="left"/>
+      <w:pPr>
+        <w:ind w:left="5040" w:hanging="360"/>
+      </w:pPr>
+    </w:lvl>
+    <w:lvl w:ilvl="7" w:tplc="40090019" w:tentative="1">
+      <w:start w:val="1"/>
+      <w:numFmt w:val="lowerLetter"/>
+      <w:lvlText w:val="%8."/>
+      <w:lvlJc w:val="left"/>
+      <w:pPr>
+        <w:ind w:left="5760" w:hanging="360"/>
+      </w:pPr>
+    </w:lvl>
+    <w:lvl w:ilvl="8" w:tplc="4009001B" w:tentative="1">
+      <w:start w:val="1"/>
+      <w:numFmt w:val="lowerRoman"/>
+      <w:lvlText w:val="%9."/>
+      <w:lvlJc w:val="right"/>
+      <w:pPr>
+        <w:ind w:left="6480" w:hanging="180"/>
+      </w:pPr>
+    </w:lvl>
+  </w:abstractNum>
+  <w:num w:numId="1">
+    <w:abstractNumId w:val="0"/>
+  </w:num>
+</w:numbering>
 </file>
 
 <file path=word/styles.xml><?xml version="1.0" encoding="utf-8"?>
@@ -618,6 +2527,17 @@
     <w:semiHidden/>
     <w:unhideWhenUsed/>
   </w:style>
+  <w:style w:type="paragraph" w:styleId="ListParagraph">
+    <w:name w:val="List Paragraph"/>
+    <w:basedOn w:val="Normal"/>
+    <w:uiPriority w:val="34"/>
+    <w:qFormat/>
+    <w:rsid w:val="00B172D4"/>
+    <w:pPr>
+      <w:ind w:left="720"/>
+      <w:contextualSpacing/>
+    </w:pPr>
+  </w:style>
 </w:styles>
 </file>
 

</xml_diff>